<commit_message>
minor updates to preproosal and cover
</commit_message>
<xml_diff>
--- a/Cover Data Preproposal.docx
+++ b/Cover Data Preproposal.docx
@@ -942,6 +942,115 @@
           <w:szCs w:val="22"/>
         </w:rPr>
       </w:pPr>
+      <w:proofErr w:type="spellStart"/>
+      <w:r>
+        <w:rPr>
+          <w:rFonts w:ascii="Arial" w:hAnsi="Arial" w:cs="Arial"/>
+          <w:sz w:val="22"/>
+          <w:szCs w:val="22"/>
+        </w:rPr>
+        <w:t>Salman</w:t>
+      </w:r>
+      <w:proofErr w:type="spellEnd"/>
+      <w:r>
+        <w:rPr>
+          <w:rFonts w:ascii="Arial" w:hAnsi="Arial" w:cs="Arial"/>
+          <w:sz w:val="22"/>
+          <w:szCs w:val="22"/>
+        </w:rPr>
+        <w:t xml:space="preserve"> </w:t>
+      </w:r>
+      <w:proofErr w:type="spellStart"/>
+      <w:r>
+        <w:rPr>
+          <w:rFonts w:ascii="Arial" w:hAnsi="Arial" w:cs="Arial"/>
+          <w:sz w:val="22"/>
+          <w:szCs w:val="22"/>
+        </w:rPr>
+        <w:t>Habib</w:t>
+      </w:r>
+      <w:proofErr w:type="spellEnd"/>
+      <w:r>
+        <w:rPr>
+          <w:rFonts w:ascii="Arial" w:hAnsi="Arial" w:cs="Arial"/>
+          <w:sz w:val="22"/>
+          <w:szCs w:val="22"/>
+        </w:rPr>
+        <w:tab/>
+      </w:r>
+      <w:r>
+        <w:rPr>
+          <w:rFonts w:ascii="Arial" w:hAnsi="Arial" w:cs="Arial"/>
+          <w:sz w:val="22"/>
+          <w:szCs w:val="22"/>
+        </w:rPr>
+        <w:tab/>
+        <w:t>ANL</w:t>
+      </w:r>
+      <w:r>
+        <w:rPr>
+          <w:rFonts w:ascii="Arial" w:hAnsi="Arial" w:cs="Arial"/>
+          <w:sz w:val="22"/>
+          <w:szCs w:val="22"/>
+        </w:rPr>
+        <w:tab/>
+      </w:r>
+      <w:r>
+        <w:rPr>
+          <w:rFonts w:ascii="Arial" w:hAnsi="Arial" w:cs="Arial"/>
+          <w:sz w:val="22"/>
+          <w:szCs w:val="22"/>
+        </w:rPr>
+        <w:tab/>
+      </w:r>
+      <w:r>
+        <w:rPr>
+          <w:rFonts w:ascii="Arial" w:hAnsi="Arial" w:cs="Arial"/>
+          <w:sz w:val="22"/>
+          <w:szCs w:val="22"/>
+        </w:rPr>
+        <w:tab/>
+      </w:r>
+      <w:hyperlink r:id="rId11" w:history="1">
+        <w:r>
+          <w:rPr>
+            <w:rStyle w:val="Hyperlink"/>
+            <w:rFonts w:ascii="Arial" w:hAnsi="Arial" w:cs="Arial"/>
+            <w:sz w:val="22"/>
+            <w:szCs w:val="22"/>
+          </w:rPr>
+          <w:t>habib@anl.gov</w:t>
+        </w:r>
+      </w:hyperlink>
+      <w:r>
+        <w:rPr>
+          <w:rFonts w:ascii="Arial" w:hAnsi="Arial" w:cs="Arial"/>
+          <w:sz w:val="22"/>
+          <w:szCs w:val="22"/>
+        </w:rPr>
+        <w:tab/>
+      </w:r>
+      <w:r>
+        <w:rPr>
+          <w:rFonts w:ascii="Arial" w:hAnsi="Arial" w:cs="Arial"/>
+          <w:sz w:val="22"/>
+          <w:szCs w:val="22"/>
+        </w:rPr>
+        <w:tab/>
+        <w:t>(630) 252-1110</w:t>
+      </w:r>
+    </w:p>
+    <w:p>
+      <w:pPr>
+        <w:pStyle w:val="Paragraph"/>
+        <w:widowControl/>
+        <w:spacing w:before="0"/>
+        <w:rPr>
+          <w:rFonts w:ascii="Arial" w:hAnsi="Arial" w:cs="Arial"/>
+          <w:sz w:val="22"/>
+          <w:szCs w:val="22"/>
+        </w:rPr>
+      </w:pPr>
       <w:r>
         <w:rPr>
           <w:rFonts w:ascii="Arial" w:hAnsi="Arial" w:cs="Arial"/>
@@ -993,7 +1102,7 @@
         </w:rPr>
         <w:tab/>
       </w:r>
-      <w:hyperlink r:id="rId11" w:history="1">
+      <w:hyperlink r:id="rId12" w:history="1">
         <w:r>
           <w:rPr>
             <w:rStyle w:val="Hyperlink"/>
@@ -1039,6 +1148,90 @@
           <w:sz w:val="22"/>
           <w:szCs w:val="22"/>
         </w:rPr>
+        <w:t xml:space="preserve">Michael </w:t>
+      </w:r>
+      <w:proofErr w:type="spellStart"/>
+      <w:r>
+        <w:rPr>
+          <w:rFonts w:ascii="Arial" w:hAnsi="Arial" w:cs="Arial"/>
+          <w:sz w:val="22"/>
+          <w:szCs w:val="22"/>
+        </w:rPr>
+        <w:t>Kowalsky</w:t>
+      </w:r>
+      <w:proofErr w:type="spellEnd"/>
+      <w:r>
+        <w:rPr>
+          <w:rFonts w:ascii="Arial" w:hAnsi="Arial" w:cs="Arial"/>
+          <w:sz w:val="22"/>
+          <w:szCs w:val="22"/>
+        </w:rPr>
+        <w:tab/>
+        <w:t>ESD, LBNL</w:t>
+      </w:r>
+      <w:r>
+        <w:rPr>
+          <w:rFonts w:ascii="Arial" w:hAnsi="Arial" w:cs="Arial"/>
+          <w:sz w:val="22"/>
+          <w:szCs w:val="22"/>
+        </w:rPr>
+        <w:tab/>
+      </w:r>
+      <w:r>
+        <w:rPr>
+          <w:rFonts w:ascii="Arial" w:hAnsi="Arial" w:cs="Arial"/>
+          <w:sz w:val="22"/>
+          <w:szCs w:val="22"/>
+        </w:rPr>
+        <w:tab/>
+      </w:r>
+      <w:hyperlink r:id="rId13" w:history="1">
+        <w:r>
+          <w:rPr>
+            <w:rStyle w:val="Hyperlink"/>
+            <w:rFonts w:ascii="Arial" w:hAnsi="Arial" w:cs="Arial"/>
+            <w:sz w:val="22"/>
+            <w:szCs w:val="22"/>
+          </w:rPr>
+          <w:t>MBKowalsky@lbl.gov</w:t>
+        </w:r>
+      </w:hyperlink>
+      <w:r>
+        <w:rPr>
+          <w:rFonts w:ascii="Arial" w:hAnsi="Arial" w:cs="Arial"/>
+          <w:sz w:val="22"/>
+          <w:szCs w:val="22"/>
+        </w:rPr>
+        <w:tab/>
+        <w:t xml:space="preserve">     </w:t>
+      </w:r>
+      <w:r>
+        <w:rPr>
+          <w:rFonts w:ascii="Arial" w:hAnsi="Arial" w:cs="Arial"/>
+          <w:sz w:val="22"/>
+          <w:szCs w:val="22"/>
+        </w:rPr>
+        <w:tab/>
+        <w:t>(510) 486-7314</w:t>
+      </w:r>
+    </w:p>
+    <w:p>
+      <w:pPr>
+        <w:pStyle w:val="Paragraph"/>
+        <w:widowControl/>
+        <w:spacing w:before="0"/>
+        <w:rPr>
+          <w:rFonts w:ascii="Arial" w:hAnsi="Arial" w:cs="Arial"/>
+          <w:sz w:val="22"/>
+          <w:szCs w:val="22"/>
+        </w:rPr>
+      </w:pPr>
+      <w:r>
+        <w:rPr>
+          <w:rFonts w:ascii="Arial" w:hAnsi="Arial" w:cs="Arial"/>
+          <w:sz w:val="22"/>
+          <w:szCs w:val="22"/>
+        </w:rPr>
         <w:t>George Pau</w:t>
       </w:r>
       <w:r>
@@ -1074,7 +1267,7 @@
         </w:rPr>
         <w:tab/>
       </w:r>
-      <w:hyperlink r:id="rId12" w:history="1">
+      <w:hyperlink r:id="rId14" w:history="1">
         <w:r>
           <w:rPr>
             <w:rStyle w:val="Hyperlink"/>
@@ -1352,57 +1545,65 @@
           <w:szCs w:val="22"/>
         </w:rPr>
         <w:tab/>
-        <w:t>$428K</w:t>
-      </w:r>
-      <w:r>
-        <w:rPr>
-          <w:rFonts w:ascii="Arial" w:hAnsi="Arial" w:cs="Arial"/>
-          <w:sz w:val="22"/>
-          <w:szCs w:val="22"/>
-        </w:rPr>
-        <w:tab/>
-      </w:r>
-      <w:r>
-        <w:rPr>
-          <w:rFonts w:ascii="Arial" w:hAnsi="Arial" w:cs="Arial"/>
-          <w:sz w:val="22"/>
-          <w:szCs w:val="22"/>
-        </w:rPr>
-        <w:tab/>
-      </w:r>
-      <w:r>
-        <w:rPr>
-          <w:rFonts w:ascii="Arial" w:hAnsi="Arial" w:cs="Arial"/>
-          <w:sz w:val="22"/>
-          <w:szCs w:val="22"/>
-        </w:rPr>
-        <w:tab/>
-        <w:t>$445K</w:t>
-      </w:r>
-      <w:r>
-        <w:rPr>
-          <w:rFonts w:ascii="Arial" w:hAnsi="Arial" w:cs="Arial"/>
-          <w:sz w:val="22"/>
-          <w:szCs w:val="22"/>
-        </w:rPr>
-        <w:tab/>
-      </w:r>
-      <w:r>
-        <w:rPr>
-          <w:rFonts w:ascii="Arial" w:hAnsi="Arial" w:cs="Arial"/>
-          <w:sz w:val="22"/>
-          <w:szCs w:val="22"/>
-        </w:rPr>
-        <w:tab/>
-      </w:r>
-      <w:r>
-        <w:rPr>
-          <w:rFonts w:ascii="Arial" w:hAnsi="Arial" w:cs="Arial"/>
-          <w:sz w:val="22"/>
-          <w:szCs w:val="22"/>
-        </w:rPr>
-        <w:tab/>
-        <w:t>$465K</w:t>
+        <w:t>$498K</w:t>
+      </w:r>
+      <w:r>
+        <w:rPr>
+          <w:rFonts w:ascii="Arial" w:hAnsi="Arial" w:cs="Arial"/>
+          <w:sz w:val="22"/>
+          <w:szCs w:val="22"/>
+        </w:rPr>
+        <w:tab/>
+      </w:r>
+      <w:r>
+        <w:rPr>
+          <w:rFonts w:ascii="Arial" w:hAnsi="Arial" w:cs="Arial"/>
+          <w:sz w:val="22"/>
+          <w:szCs w:val="22"/>
+        </w:rPr>
+        <w:tab/>
+      </w:r>
+      <w:r>
+        <w:rPr>
+          <w:rFonts w:ascii="Arial" w:hAnsi="Arial" w:cs="Arial"/>
+          <w:sz w:val="22"/>
+          <w:szCs w:val="22"/>
+        </w:rPr>
+        <w:tab/>
+        <w:t>$515K</w:t>
+      </w:r>
+      <w:r>
+        <w:rPr>
+          <w:rFonts w:ascii="Arial" w:hAnsi="Arial" w:cs="Arial"/>
+          <w:sz w:val="22"/>
+          <w:szCs w:val="22"/>
+        </w:rPr>
+        <w:tab/>
+      </w:r>
+      <w:r>
+        <w:rPr>
+          <w:rFonts w:ascii="Arial" w:hAnsi="Arial" w:cs="Arial"/>
+          <w:sz w:val="22"/>
+          <w:szCs w:val="22"/>
+        </w:rPr>
+        <w:tab/>
+      </w:r>
+      <w:r>
+        <w:rPr>
+          <w:rFonts w:ascii="Arial" w:hAnsi="Arial" w:cs="Arial"/>
+          <w:sz w:val="22"/>
+          <w:szCs w:val="22"/>
+        </w:rPr>
+        <w:tab/>
+        <w:t>$53</w:t>
+      </w:r>
+      <w:r>
+        <w:rPr>
+          <w:rFonts w:ascii="Arial" w:hAnsi="Arial" w:cs="Arial"/>
+          <w:sz w:val="22"/>
+          <w:szCs w:val="22"/>
+        </w:rPr>
+        <w:t>5K</w:t>
       </w:r>
     </w:p>
     <w:p>
@@ -1455,57 +1656,72 @@
           <w:szCs w:val="22"/>
         </w:rPr>
         <w:tab/>
-        <w:t xml:space="preserve">  $65K</w:t>
-      </w:r>
-      <w:r>
-        <w:rPr>
-          <w:rFonts w:ascii="Arial" w:hAnsi="Arial" w:cs="Arial"/>
-          <w:sz w:val="22"/>
-          <w:szCs w:val="22"/>
-        </w:rPr>
-        <w:tab/>
-      </w:r>
-      <w:r>
-        <w:rPr>
-          <w:rFonts w:ascii="Arial" w:hAnsi="Arial" w:cs="Arial"/>
-          <w:sz w:val="22"/>
-          <w:szCs w:val="22"/>
-        </w:rPr>
-        <w:tab/>
-      </w:r>
-      <w:r>
-        <w:rPr>
-          <w:rFonts w:ascii="Arial" w:hAnsi="Arial" w:cs="Arial"/>
-          <w:sz w:val="22"/>
-          <w:szCs w:val="22"/>
-        </w:rPr>
-        <w:tab/>
-        <w:t xml:space="preserve">  $65K</w:t>
-      </w:r>
-      <w:r>
-        <w:rPr>
-          <w:rFonts w:ascii="Arial" w:hAnsi="Arial" w:cs="Arial"/>
-          <w:sz w:val="22"/>
-          <w:szCs w:val="22"/>
-        </w:rPr>
-        <w:tab/>
-      </w:r>
-      <w:r>
-        <w:rPr>
-          <w:rFonts w:ascii="Arial" w:hAnsi="Arial" w:cs="Arial"/>
-          <w:sz w:val="22"/>
-          <w:szCs w:val="22"/>
-        </w:rPr>
-        <w:tab/>
-      </w:r>
-      <w:r>
-        <w:rPr>
-          <w:rFonts w:ascii="Arial" w:hAnsi="Arial" w:cs="Arial"/>
-          <w:sz w:val="22"/>
-          <w:szCs w:val="22"/>
-        </w:rPr>
-        <w:tab/>
-        <w:t xml:space="preserve">  $65K</w:t>
+      </w:r>
+      <w:r>
+        <w:rPr>
+          <w:rFonts w:ascii="Arial" w:hAnsi="Arial" w:cs="Arial"/>
+          <w:sz w:val="22"/>
+          <w:szCs w:val="22"/>
+        </w:rPr>
+        <w:t xml:space="preserve">  $90K</w:t>
+      </w:r>
+      <w:r>
+        <w:rPr>
+          <w:rFonts w:ascii="Arial" w:hAnsi="Arial" w:cs="Arial"/>
+          <w:sz w:val="22"/>
+          <w:szCs w:val="22"/>
+        </w:rPr>
+        <w:tab/>
+      </w:r>
+      <w:r>
+        <w:rPr>
+          <w:rFonts w:ascii="Arial" w:hAnsi="Arial" w:cs="Arial"/>
+          <w:sz w:val="22"/>
+          <w:szCs w:val="22"/>
+        </w:rPr>
+        <w:tab/>
+      </w:r>
+      <w:r>
+        <w:rPr>
+          <w:rFonts w:ascii="Arial" w:hAnsi="Arial" w:cs="Arial"/>
+          <w:sz w:val="22"/>
+          <w:szCs w:val="22"/>
+        </w:rPr>
+        <w:tab/>
+        <w:t xml:space="preserve">  $90K</w:t>
+      </w:r>
+      <w:r>
+        <w:rPr>
+          <w:rFonts w:ascii="Arial" w:hAnsi="Arial" w:cs="Arial"/>
+          <w:sz w:val="22"/>
+          <w:szCs w:val="22"/>
+        </w:rPr>
+        <w:tab/>
+      </w:r>
+      <w:r>
+        <w:rPr>
+          <w:rFonts w:ascii="Arial" w:hAnsi="Arial" w:cs="Arial"/>
+          <w:sz w:val="22"/>
+          <w:szCs w:val="22"/>
+        </w:rPr>
+        <w:tab/>
+      </w:r>
+      <w:r>
+        <w:rPr>
+          <w:rFonts w:ascii="Arial" w:hAnsi="Arial" w:cs="Arial"/>
+          <w:sz w:val="22"/>
+          <w:szCs w:val="22"/>
+        </w:rPr>
+        <w:tab/>
+        <w:t xml:space="preserve">  $90</w:t>
+      </w:r>
+      <w:r>
+        <w:rPr>
+          <w:rFonts w:ascii="Arial" w:hAnsi="Arial" w:cs="Arial"/>
+          <w:sz w:val="22"/>
+          <w:szCs w:val="22"/>
+        </w:rPr>
+        <w:t>K</w:t>
       </w:r>
     </w:p>
     <w:p>
@@ -1784,57 +2000,65 @@
           <w:szCs w:val="22"/>
         </w:rPr>
         <w:tab/>
-        <w:t>$824K</w:t>
-      </w:r>
-      <w:r>
-        <w:rPr>
-          <w:rFonts w:ascii="Arial" w:hAnsi="Arial" w:cs="Arial"/>
-          <w:sz w:val="22"/>
-          <w:szCs w:val="22"/>
-        </w:rPr>
-        <w:tab/>
-      </w:r>
-      <w:r>
-        <w:rPr>
-          <w:rFonts w:ascii="Arial" w:hAnsi="Arial" w:cs="Arial"/>
-          <w:sz w:val="22"/>
-          <w:szCs w:val="22"/>
-        </w:rPr>
-        <w:tab/>
-      </w:r>
-      <w:r>
-        <w:rPr>
-          <w:rFonts w:ascii="Arial" w:hAnsi="Arial" w:cs="Arial"/>
-          <w:sz w:val="22"/>
-          <w:szCs w:val="22"/>
-        </w:rPr>
-        <w:tab/>
-        <w:t>$855K</w:t>
-      </w:r>
-      <w:r>
-        <w:rPr>
-          <w:rFonts w:ascii="Arial" w:hAnsi="Arial" w:cs="Arial"/>
-          <w:sz w:val="22"/>
-          <w:szCs w:val="22"/>
-        </w:rPr>
-        <w:tab/>
-      </w:r>
-      <w:r>
-        <w:rPr>
-          <w:rFonts w:ascii="Arial" w:hAnsi="Arial" w:cs="Arial"/>
-          <w:sz w:val="22"/>
-          <w:szCs w:val="22"/>
-        </w:rPr>
-        <w:tab/>
-      </w:r>
-      <w:r>
-        <w:rPr>
-          <w:rFonts w:ascii="Arial" w:hAnsi="Arial" w:cs="Arial"/>
-          <w:sz w:val="22"/>
-          <w:szCs w:val="22"/>
-        </w:rPr>
-        <w:tab/>
-        <w:t>$888K</w:t>
+        <w:t>$783K</w:t>
+      </w:r>
+      <w:r>
+        <w:rPr>
+          <w:rFonts w:ascii="Arial" w:hAnsi="Arial" w:cs="Arial"/>
+          <w:sz w:val="22"/>
+          <w:szCs w:val="22"/>
+        </w:rPr>
+        <w:tab/>
+      </w:r>
+      <w:r>
+        <w:rPr>
+          <w:rFonts w:ascii="Arial" w:hAnsi="Arial" w:cs="Arial"/>
+          <w:sz w:val="22"/>
+          <w:szCs w:val="22"/>
+        </w:rPr>
+        <w:tab/>
+      </w:r>
+      <w:r>
+        <w:rPr>
+          <w:rFonts w:ascii="Arial" w:hAnsi="Arial" w:cs="Arial"/>
+          <w:sz w:val="22"/>
+          <w:szCs w:val="22"/>
+        </w:rPr>
+        <w:tab/>
+        <w:t>$804K</w:t>
+      </w:r>
+      <w:r>
+        <w:rPr>
+          <w:rFonts w:ascii="Arial" w:hAnsi="Arial" w:cs="Arial"/>
+          <w:sz w:val="22"/>
+          <w:szCs w:val="22"/>
+        </w:rPr>
+        <w:tab/>
+      </w:r>
+      <w:r>
+        <w:rPr>
+          <w:rFonts w:ascii="Arial" w:hAnsi="Arial" w:cs="Arial"/>
+          <w:sz w:val="22"/>
+          <w:szCs w:val="22"/>
+        </w:rPr>
+        <w:tab/>
+      </w:r>
+      <w:r>
+        <w:rPr>
+          <w:rFonts w:ascii="Arial" w:hAnsi="Arial" w:cs="Arial"/>
+          <w:sz w:val="22"/>
+          <w:szCs w:val="22"/>
+        </w:rPr>
+        <w:tab/>
+        <w:t>$82</w:t>
+      </w:r>
+      <w:r>
+        <w:rPr>
+          <w:rFonts w:ascii="Arial" w:hAnsi="Arial" w:cs="Arial"/>
+          <w:sz w:val="22"/>
+          <w:szCs w:val="22"/>
+        </w:rPr>
+        <w:t>8K</w:t>
       </w:r>
     </w:p>
     <w:p>
@@ -1958,8 +2182,8 @@
       </w:r>
     </w:p>
     <w:sectPr>
-      <w:footerReference w:type="even" r:id="rId13"/>
-      <w:footerReference w:type="default" r:id="rId14"/>
+      <w:footerReference w:type="even" r:id="rId15"/>
+      <w:footerReference w:type="default" r:id="rId16"/>
       <w:footnotePr>
         <w:numFmt w:val="lowerLetter"/>
         <w:numRestart w:val="eachPage"/>

</xml_diff>